<commit_message>
se completaron las evidencias individuales
</commit_message>
<xml_diff>
--- a/Fase 1/Evidencias Individuales/Hinostroza_Cristal_1.1_APT122_AutoevaluacionCompetenciasFase1.docx
+++ b/Fase 1/Evidencias Individuales/Hinostroza_Cristal_1.1_APT122_AutoevaluacionCompetenciasFase1.docx
@@ -1336,6 +1336,56 @@
                 <w:szCs w:val="18"/>
               </w:rPr>
             </w:pPr>
+            <w:r>
+              <w:rPr>
+                <w:b/>
+                <w:bCs/>
+                <w:noProof/>
+                <w:sz w:val="18"/>
+                <w:szCs w:val="18"/>
+              </w:rPr>
+              <w:drawing>
+                <wp:inline distT="0" distB="0" distL="0" distR="0" wp14:anchorId="17C22DF9" wp14:editId="0F6A6182">
+                  <wp:extent cx="317500" cy="317500"/>
+                  <wp:effectExtent l="0" t="0" r="0" b="6350"/>
+                  <wp:docPr id="1743598495" name="Gráfico 4" descr="Cerrar con relleno sólido"/>
+                  <wp:cNvGraphicFramePr>
+                    <a:graphicFrameLocks xmlns:a="http://schemas.openxmlformats.org/drawingml/2006/main" noChangeAspect="1"/>
+                  </wp:cNvGraphicFramePr>
+                  <a:graphic xmlns:a="http://schemas.openxmlformats.org/drawingml/2006/main">
+                    <a:graphicData uri="http://schemas.openxmlformats.org/drawingml/2006/picture">
+                      <pic:pic xmlns:pic="http://schemas.openxmlformats.org/drawingml/2006/picture">
+                        <pic:nvPicPr>
+                          <pic:cNvPr id="1743598495" name="Gráfico 1743598495" descr="Cerrar con relleno sólido"/>
+                          <pic:cNvPicPr/>
+                        </pic:nvPicPr>
+                        <pic:blipFill>
+                          <a:blip r:embed="rId11">
+                            <a:extLst>
+                              <a:ext uri="{96DAC541-7B7A-43D3-8B79-37D633B846F1}">
+                                <asvg:svgBlip xmlns:asvg="http://schemas.microsoft.com/office/drawing/2016/SVG/main" r:embed="rId12"/>
+                              </a:ext>
+                            </a:extLst>
+                          </a:blip>
+                          <a:stretch>
+                            <a:fillRect/>
+                          </a:stretch>
+                        </pic:blipFill>
+                        <pic:spPr>
+                          <a:xfrm>
+                            <a:off x="0" y="0"/>
+                            <a:ext cx="317500" cy="317500"/>
+                          </a:xfrm>
+                          <a:prstGeom prst="rect">
+                            <a:avLst/>
+                          </a:prstGeom>
+                        </pic:spPr>
+                      </pic:pic>
+                    </a:graphicData>
+                  </a:graphic>
+                </wp:inline>
+              </w:drawing>
+            </w:r>
           </w:p>
         </w:tc>
         <w:tc>
@@ -1419,6 +1469,13 @@
                 <w:szCs w:val="18"/>
               </w:rPr>
             </w:pPr>
+            <w:r>
+              <w:rPr>
+                <w:sz w:val="18"/>
+                <w:szCs w:val="18"/>
+              </w:rPr>
+              <w:t>Considero este nivel porque en ramos como Calidad de Software y Gestión de Proyectos Informáticos desarrollé distintas instancias de validación y pruebas, aplicando metodologías formales y buenas prácticas, lo que me permitió adquirir un dominio sólido en esta área.</w:t>
+            </w:r>
           </w:p>
         </w:tc>
       </w:tr>
@@ -1497,6 +1554,56 @@
                 <w:szCs w:val="18"/>
               </w:rPr>
             </w:pPr>
+            <w:r>
+              <w:rPr>
+                <w:b/>
+                <w:bCs/>
+                <w:noProof/>
+                <w:sz w:val="18"/>
+                <w:szCs w:val="18"/>
+              </w:rPr>
+              <w:drawing>
+                <wp:inline distT="0" distB="0" distL="0" distR="0" wp14:anchorId="22BEF213" wp14:editId="12597A81">
+                  <wp:extent cx="317500" cy="317500"/>
+                  <wp:effectExtent l="0" t="0" r="0" b="6350"/>
+                  <wp:docPr id="504546814" name="Gráfico 4" descr="Cerrar con relleno sólido"/>
+                  <wp:cNvGraphicFramePr>
+                    <a:graphicFrameLocks xmlns:a="http://schemas.openxmlformats.org/drawingml/2006/main" noChangeAspect="1"/>
+                  </wp:cNvGraphicFramePr>
+                  <a:graphic xmlns:a="http://schemas.openxmlformats.org/drawingml/2006/main">
+                    <a:graphicData uri="http://schemas.openxmlformats.org/drawingml/2006/picture">
+                      <pic:pic xmlns:pic="http://schemas.openxmlformats.org/drawingml/2006/picture">
+                        <pic:nvPicPr>
+                          <pic:cNvPr id="1743598495" name="Gráfico 1743598495" descr="Cerrar con relleno sólido"/>
+                          <pic:cNvPicPr/>
+                        </pic:nvPicPr>
+                        <pic:blipFill>
+                          <a:blip r:embed="rId11">
+                            <a:extLst>
+                              <a:ext uri="{96DAC541-7B7A-43D3-8B79-37D633B846F1}">
+                                <asvg:svgBlip xmlns:asvg="http://schemas.microsoft.com/office/drawing/2016/SVG/main" r:embed="rId12"/>
+                              </a:ext>
+                            </a:extLst>
+                          </a:blip>
+                          <a:stretch>
+                            <a:fillRect/>
+                          </a:stretch>
+                        </pic:blipFill>
+                        <pic:spPr>
+                          <a:xfrm>
+                            <a:off x="0" y="0"/>
+                            <a:ext cx="317500" cy="317500"/>
+                          </a:xfrm>
+                          <a:prstGeom prst="rect">
+                            <a:avLst/>
+                          </a:prstGeom>
+                        </pic:spPr>
+                      </pic:pic>
+                    </a:graphicData>
+                  </a:graphic>
+                </wp:inline>
+              </w:drawing>
+            </w:r>
           </w:p>
         </w:tc>
         <w:tc>
@@ -1563,6 +1670,13 @@
                 <w:szCs w:val="18"/>
               </w:rPr>
             </w:pPr>
+            <w:r>
+              <w:rPr>
+                <w:sz w:val="18"/>
+                <w:szCs w:val="18"/>
+              </w:rPr>
+              <w:t>En asignaturas como Evaluación de Proyectos y Gestión Ágil de Proyectos pude analizar procesos y diseñar soluciones que respondieran a necesidades reales. Si bien me siento muy competente, aún considero que siempre se puede mejorar con mayor experiencia práctica en entornos organizacionales.</w:t>
+            </w:r>
           </w:p>
         </w:tc>
       </w:tr>
@@ -1641,6 +1755,56 @@
                 <w:szCs w:val="18"/>
               </w:rPr>
             </w:pPr>
+            <w:r>
+              <w:rPr>
+                <w:b/>
+                <w:bCs/>
+                <w:noProof/>
+                <w:sz w:val="18"/>
+                <w:szCs w:val="18"/>
+              </w:rPr>
+              <w:drawing>
+                <wp:inline distT="0" distB="0" distL="0" distR="0" wp14:anchorId="2D01728F" wp14:editId="2B9496BE">
+                  <wp:extent cx="317500" cy="317500"/>
+                  <wp:effectExtent l="0" t="0" r="0" b="6350"/>
+                  <wp:docPr id="1925671521" name="Gráfico 4" descr="Cerrar con relleno sólido"/>
+                  <wp:cNvGraphicFramePr>
+                    <a:graphicFrameLocks xmlns:a="http://schemas.openxmlformats.org/drawingml/2006/main" noChangeAspect="1"/>
+                  </wp:cNvGraphicFramePr>
+                  <a:graphic xmlns:a="http://schemas.openxmlformats.org/drawingml/2006/main">
+                    <a:graphicData uri="http://schemas.openxmlformats.org/drawingml/2006/picture">
+                      <pic:pic xmlns:pic="http://schemas.openxmlformats.org/drawingml/2006/picture">
+                        <pic:nvPicPr>
+                          <pic:cNvPr id="1743598495" name="Gráfico 1743598495" descr="Cerrar con relleno sólido"/>
+                          <pic:cNvPicPr/>
+                        </pic:nvPicPr>
+                        <pic:blipFill>
+                          <a:blip r:embed="rId11">
+                            <a:extLst>
+                              <a:ext uri="{96DAC541-7B7A-43D3-8B79-37D633B846F1}">
+                                <asvg:svgBlip xmlns:asvg="http://schemas.microsoft.com/office/drawing/2016/SVG/main" r:embed="rId12"/>
+                              </a:ext>
+                            </a:extLst>
+                          </a:blip>
+                          <a:stretch>
+                            <a:fillRect/>
+                          </a:stretch>
+                        </pic:blipFill>
+                        <pic:spPr>
+                          <a:xfrm>
+                            <a:off x="0" y="0"/>
+                            <a:ext cx="317500" cy="317500"/>
+                          </a:xfrm>
+                          <a:prstGeom prst="rect">
+                            <a:avLst/>
+                          </a:prstGeom>
+                        </pic:spPr>
+                      </pic:pic>
+                    </a:graphicData>
+                  </a:graphic>
+                </wp:inline>
+              </w:drawing>
+            </w:r>
           </w:p>
         </w:tc>
         <w:tc>
@@ -1707,6 +1871,13 @@
                 <w:szCs w:val="18"/>
               </w:rPr>
             </w:pPr>
+            <w:r>
+              <w:rPr>
+                <w:sz w:val="18"/>
+                <w:szCs w:val="18"/>
+              </w:rPr>
+              <w:t>La experiencia adquirida en ramos como Gestión de Proyectos Informáticos y Gestión Ágil de Proyectos me permitió aplicar metodologías de gestión y proponer alternativas de solución. Sin embargo, reconozco que la experiencia laboral directa en gestión de equipos fortalecerá aún más esta competencia.</w:t>
+            </w:r>
           </w:p>
         </w:tc>
       </w:tr>
@@ -1801,6 +1972,65 @@
                 <w:szCs w:val="18"/>
               </w:rPr>
             </w:pPr>
+            <w:r>
+              <w:rPr>
+                <w:b/>
+                <w:bCs/>
+                <w:sz w:val="18"/>
+                <w:szCs w:val="18"/>
+              </w:rPr>
+              <w:t xml:space="preserve">   </w:t>
+            </w:r>
+            <w:r>
+              <w:rPr>
+                <w:b/>
+                <w:bCs/>
+                <w:noProof/>
+                <w:sz w:val="18"/>
+                <w:szCs w:val="18"/>
+              </w:rPr>
+              <w:drawing>
+                <wp:inline distT="0" distB="0" distL="0" distR="0" wp14:anchorId="2C005886" wp14:editId="2450D630">
+                  <wp:extent cx="317500" cy="317500"/>
+                  <wp:effectExtent l="0" t="0" r="0" b="6350"/>
+                  <wp:docPr id="2074830764" name="Gráfico 4" descr="Cerrar con relleno sólido"/>
+                  <wp:cNvGraphicFramePr>
+                    <a:graphicFrameLocks xmlns:a="http://schemas.openxmlformats.org/drawingml/2006/main" noChangeAspect="1"/>
+                  </wp:cNvGraphicFramePr>
+                  <a:graphic xmlns:a="http://schemas.openxmlformats.org/drawingml/2006/main">
+                    <a:graphicData uri="http://schemas.openxmlformats.org/drawingml/2006/picture">
+                      <pic:pic xmlns:pic="http://schemas.openxmlformats.org/drawingml/2006/picture">
+                        <pic:nvPicPr>
+                          <pic:cNvPr id="1743598495" name="Gráfico 1743598495" descr="Cerrar con relleno sólido"/>
+                          <pic:cNvPicPr/>
+                        </pic:nvPicPr>
+                        <pic:blipFill>
+                          <a:blip r:embed="rId11">
+                            <a:extLst>
+                              <a:ext uri="{96DAC541-7B7A-43D3-8B79-37D633B846F1}">
+                                <asvg:svgBlip xmlns:asvg="http://schemas.microsoft.com/office/drawing/2016/SVG/main" r:embed="rId12"/>
+                              </a:ext>
+                            </a:extLst>
+                          </a:blip>
+                          <a:stretch>
+                            <a:fillRect/>
+                          </a:stretch>
+                        </pic:blipFill>
+                        <pic:spPr>
+                          <a:xfrm>
+                            <a:off x="0" y="0"/>
+                            <a:ext cx="317500" cy="317500"/>
+                          </a:xfrm>
+                          <a:prstGeom prst="rect">
+                            <a:avLst/>
+                          </a:prstGeom>
+                        </pic:spPr>
+                      </pic:pic>
+                    </a:graphicData>
+                  </a:graphic>
+                </wp:inline>
+              </w:drawing>
+            </w:r>
           </w:p>
         </w:tc>
         <w:tc>
@@ -1850,6 +2080,21 @@
                 <w:szCs w:val="18"/>
               </w:rPr>
             </w:pPr>
+            <w:r>
+              <w:rPr>
+                <w:sz w:val="18"/>
+                <w:szCs w:val="18"/>
+              </w:rPr>
+              <w:t xml:space="preserve">Gracias a ramos como Modelamiento de Base de Datos y Consultas de Bases de Datos tengo una buena base conceptual y práctica, pero aún me falta experiencia en el diseño de modelos más </w:t>
+            </w:r>
+            <w:r>
+              <w:rPr>
+                <w:sz w:val="18"/>
+                <w:szCs w:val="18"/>
+              </w:rPr>
+              <w:lastRenderedPageBreak/>
+              <w:t>complejos y escalables en escenarios reales.</w:t>
+            </w:r>
           </w:p>
         </w:tc>
       </w:tr>
@@ -1876,15 +2121,8 @@
                 <w:sz w:val="18"/>
                 <w:szCs w:val="18"/>
               </w:rPr>
-              <w:t xml:space="preserve">Desarrollar la transformación de grandes volúmenes de datos para la obtención de información y conocimiento de la organización a fin de apoyar la toma de decisiones y la mejora de los procesos de </w:t>
-            </w:r>
-            <w:r>
-              <w:rPr>
-                <w:sz w:val="18"/>
-                <w:szCs w:val="18"/>
-              </w:rPr>
               <w:lastRenderedPageBreak/>
-              <w:t xml:space="preserve">negocios, </w:t>
+              <w:t xml:space="preserve">Desarrollar la transformación de grandes volúmenes de datos para la obtención de información y conocimiento de la organización a fin de apoyar la toma de decisiones y la mejora de los procesos de negocios, </w:t>
             </w:r>
             <w:proofErr w:type="gramStart"/>
             <w:r>
@@ -1953,6 +2191,56 @@
                 <w:szCs w:val="18"/>
               </w:rPr>
             </w:pPr>
+            <w:r>
+              <w:rPr>
+                <w:b/>
+                <w:bCs/>
+                <w:noProof/>
+                <w:sz w:val="18"/>
+                <w:szCs w:val="18"/>
+              </w:rPr>
+              <w:drawing>
+                <wp:inline distT="0" distB="0" distL="0" distR="0" wp14:anchorId="5DE885A2" wp14:editId="3C5B743D">
+                  <wp:extent cx="317500" cy="317500"/>
+                  <wp:effectExtent l="0" t="0" r="0" b="6350"/>
+                  <wp:docPr id="923062160" name="Gráfico 4" descr="Cerrar con relleno sólido"/>
+                  <wp:cNvGraphicFramePr>
+                    <a:graphicFrameLocks xmlns:a="http://schemas.openxmlformats.org/drawingml/2006/main" noChangeAspect="1"/>
+                  </wp:cNvGraphicFramePr>
+                  <a:graphic xmlns:a="http://schemas.openxmlformats.org/drawingml/2006/main">
+                    <a:graphicData uri="http://schemas.openxmlformats.org/drawingml/2006/picture">
+                      <pic:pic xmlns:pic="http://schemas.openxmlformats.org/drawingml/2006/picture">
+                        <pic:nvPicPr>
+                          <pic:cNvPr id="1743598495" name="Gráfico 1743598495" descr="Cerrar con relleno sólido"/>
+                          <pic:cNvPicPr/>
+                        </pic:nvPicPr>
+                        <pic:blipFill>
+                          <a:blip r:embed="rId11">
+                            <a:extLst>
+                              <a:ext uri="{96DAC541-7B7A-43D3-8B79-37D633B846F1}">
+                                <asvg:svgBlip xmlns:asvg="http://schemas.microsoft.com/office/drawing/2016/SVG/main" r:embed="rId12"/>
+                              </a:ext>
+                            </a:extLst>
+                          </a:blip>
+                          <a:stretch>
+                            <a:fillRect/>
+                          </a:stretch>
+                        </pic:blipFill>
+                        <pic:spPr>
+                          <a:xfrm>
+                            <a:off x="0" y="0"/>
+                            <a:ext cx="317500" cy="317500"/>
+                          </a:xfrm>
+                          <a:prstGeom prst="rect">
+                            <a:avLst/>
+                          </a:prstGeom>
+                        </pic:spPr>
+                      </pic:pic>
+                    </a:graphicData>
+                  </a:graphic>
+                </wp:inline>
+              </w:drawing>
+            </w:r>
           </w:p>
         </w:tc>
         <w:tc>
@@ -2007,7 +2295,7 @@
                 <w:sz w:val="18"/>
                 <w:szCs w:val="18"/>
               </w:rPr>
-              <w:t>.</w:t>
+              <w:t>En asignaturas como Big Data y Minería de Datos aprendí técnicas para transformar y analizar información, pero reconozco que me falta práctica en el manejo de entornos empresariales de mayor envergadura para consolidar un dominio avanzado.</w:t>
             </w:r>
           </w:p>
         </w:tc>
@@ -2071,6 +2359,56 @@
                 <w:szCs w:val="18"/>
               </w:rPr>
             </w:pPr>
+            <w:r>
+              <w:rPr>
+                <w:b/>
+                <w:bCs/>
+                <w:noProof/>
+                <w:sz w:val="18"/>
+                <w:szCs w:val="18"/>
+              </w:rPr>
+              <w:drawing>
+                <wp:inline distT="0" distB="0" distL="0" distR="0" wp14:anchorId="6EBF035F" wp14:editId="30F157FC">
+                  <wp:extent cx="317500" cy="317500"/>
+                  <wp:effectExtent l="0" t="0" r="0" b="6350"/>
+                  <wp:docPr id="353121372" name="Gráfico 4" descr="Cerrar con relleno sólido"/>
+                  <wp:cNvGraphicFramePr>
+                    <a:graphicFrameLocks xmlns:a="http://schemas.openxmlformats.org/drawingml/2006/main" noChangeAspect="1"/>
+                  </wp:cNvGraphicFramePr>
+                  <a:graphic xmlns:a="http://schemas.openxmlformats.org/drawingml/2006/main">
+                    <a:graphicData uri="http://schemas.openxmlformats.org/drawingml/2006/picture">
+                      <pic:pic xmlns:pic="http://schemas.openxmlformats.org/drawingml/2006/picture">
+                        <pic:nvPicPr>
+                          <pic:cNvPr id="1743598495" name="Gráfico 1743598495" descr="Cerrar con relleno sólido"/>
+                          <pic:cNvPicPr/>
+                        </pic:nvPicPr>
+                        <pic:blipFill>
+                          <a:blip r:embed="rId11">
+                            <a:extLst>
+                              <a:ext uri="{96DAC541-7B7A-43D3-8B79-37D633B846F1}">
+                                <asvg:svgBlip xmlns:asvg="http://schemas.microsoft.com/office/drawing/2016/SVG/main" r:embed="rId12"/>
+                              </a:ext>
+                            </a:extLst>
+                          </a:blip>
+                          <a:stretch>
+                            <a:fillRect/>
+                          </a:stretch>
+                        </pic:blipFill>
+                        <pic:spPr>
+                          <a:xfrm>
+                            <a:off x="0" y="0"/>
+                            <a:ext cx="317500" cy="317500"/>
+                          </a:xfrm>
+                          <a:prstGeom prst="rect">
+                            <a:avLst/>
+                          </a:prstGeom>
+                        </pic:spPr>
+                      </pic:pic>
+                    </a:graphicData>
+                  </a:graphic>
+                </wp:inline>
+              </w:drawing>
+            </w:r>
           </w:p>
         </w:tc>
         <w:tc>
@@ -2129,6 +2467,22 @@
             <w:tcW w:w="2557" w:type="dxa"/>
             <w:vAlign w:val="center"/>
           </w:tcPr>
+          <w:p>
+            <w:pPr>
+              <w:jc w:val="center"/>
+              <w:rPr>
+                <w:sz w:val="18"/>
+                <w:szCs w:val="18"/>
+              </w:rPr>
+            </w:pPr>
+            <w:r>
+              <w:rPr>
+                <w:sz w:val="18"/>
+                <w:szCs w:val="18"/>
+              </w:rPr>
+              <w:t>El ramo de Arquitectura me entregó las bases necesarias para comprender y diseñar modelos arquitectónicos sólidos. Si bien considero que tengo un buen manejo, aún puedo perfeccionarlo con mayor aplicación práctica en proyectos más complejos.</w:t>
+            </w:r>
+          </w:p>
           <w:p>
             <w:pPr>
               <w:jc w:val="center"/>
@@ -2199,6 +2553,56 @@
                 <w:szCs w:val="18"/>
               </w:rPr>
             </w:pPr>
+            <w:r>
+              <w:rPr>
+                <w:b/>
+                <w:bCs/>
+                <w:noProof/>
+                <w:sz w:val="18"/>
+                <w:szCs w:val="18"/>
+              </w:rPr>
+              <w:drawing>
+                <wp:inline distT="0" distB="0" distL="0" distR="0" wp14:anchorId="156E5BFE" wp14:editId="45CBEAA7">
+                  <wp:extent cx="317500" cy="317500"/>
+                  <wp:effectExtent l="0" t="0" r="0" b="6350"/>
+                  <wp:docPr id="763470438" name="Gráfico 4" descr="Cerrar con relleno sólido"/>
+                  <wp:cNvGraphicFramePr>
+                    <a:graphicFrameLocks xmlns:a="http://schemas.openxmlformats.org/drawingml/2006/main" noChangeAspect="1"/>
+                  </wp:cNvGraphicFramePr>
+                  <a:graphic xmlns:a="http://schemas.openxmlformats.org/drawingml/2006/main">
+                    <a:graphicData uri="http://schemas.openxmlformats.org/drawingml/2006/picture">
+                      <pic:pic xmlns:pic="http://schemas.openxmlformats.org/drawingml/2006/picture">
+                        <pic:nvPicPr>
+                          <pic:cNvPr id="1743598495" name="Gráfico 1743598495" descr="Cerrar con relleno sólido"/>
+                          <pic:cNvPicPr/>
+                        </pic:nvPicPr>
+                        <pic:blipFill>
+                          <a:blip r:embed="rId11">
+                            <a:extLst>
+                              <a:ext uri="{96DAC541-7B7A-43D3-8B79-37D633B846F1}">
+                                <asvg:svgBlip xmlns:asvg="http://schemas.microsoft.com/office/drawing/2016/SVG/main" r:embed="rId12"/>
+                              </a:ext>
+                            </a:extLst>
+                          </a:blip>
+                          <a:stretch>
+                            <a:fillRect/>
+                          </a:stretch>
+                        </pic:blipFill>
+                        <pic:spPr>
+                          <a:xfrm>
+                            <a:off x="0" y="0"/>
+                            <a:ext cx="317500" cy="317500"/>
+                          </a:xfrm>
+                          <a:prstGeom prst="rect">
+                            <a:avLst/>
+                          </a:prstGeom>
+                        </pic:spPr>
+                      </pic:pic>
+                    </a:graphicData>
+                  </a:graphic>
+                </wp:inline>
+              </w:drawing>
+            </w:r>
           </w:p>
         </w:tc>
         <w:tc>
@@ -2257,6 +2661,22 @@
             <w:tcW w:w="2557" w:type="dxa"/>
             <w:vAlign w:val="center"/>
           </w:tcPr>
+          <w:p>
+            <w:pPr>
+              <w:jc w:val="center"/>
+              <w:rPr>
+                <w:sz w:val="18"/>
+                <w:szCs w:val="18"/>
+              </w:rPr>
+            </w:pPr>
+            <w:r>
+              <w:rPr>
+                <w:sz w:val="18"/>
+                <w:szCs w:val="18"/>
+              </w:rPr>
+              <w:t>En ramos como Ingeniería de Software y Programación de Aplicaciones Móviles apliqué metodologías de desarrollo que me permitieron sistematizar el proceso y asegurar calidad en las soluciones implementadas.</w:t>
+            </w:r>
+          </w:p>
           <w:p>
             <w:pPr>
               <w:jc w:val="center"/>
@@ -2343,6 +2763,56 @@
                 <w:szCs w:val="18"/>
               </w:rPr>
             </w:pPr>
+            <w:r>
+              <w:rPr>
+                <w:b/>
+                <w:bCs/>
+                <w:noProof/>
+                <w:sz w:val="18"/>
+                <w:szCs w:val="18"/>
+              </w:rPr>
+              <w:drawing>
+                <wp:inline distT="0" distB="0" distL="0" distR="0" wp14:anchorId="4214D5AF" wp14:editId="34566880">
+                  <wp:extent cx="317500" cy="317500"/>
+                  <wp:effectExtent l="0" t="0" r="0" b="6350"/>
+                  <wp:docPr id="318515760" name="Gráfico 4" descr="Cerrar con relleno sólido"/>
+                  <wp:cNvGraphicFramePr>
+                    <a:graphicFrameLocks xmlns:a="http://schemas.openxmlformats.org/drawingml/2006/main" noChangeAspect="1"/>
+                  </wp:cNvGraphicFramePr>
+                  <a:graphic xmlns:a="http://schemas.openxmlformats.org/drawingml/2006/main">
+                    <a:graphicData uri="http://schemas.openxmlformats.org/drawingml/2006/picture">
+                      <pic:pic xmlns:pic="http://schemas.openxmlformats.org/drawingml/2006/picture">
+                        <pic:nvPicPr>
+                          <pic:cNvPr id="1743598495" name="Gráfico 1743598495" descr="Cerrar con relleno sólido"/>
+                          <pic:cNvPicPr/>
+                        </pic:nvPicPr>
+                        <pic:blipFill>
+                          <a:blip r:embed="rId11">
+                            <a:extLst>
+                              <a:ext uri="{96DAC541-7B7A-43D3-8B79-37D633B846F1}">
+                                <asvg:svgBlip xmlns:asvg="http://schemas.microsoft.com/office/drawing/2016/SVG/main" r:embed="rId12"/>
+                              </a:ext>
+                            </a:extLst>
+                          </a:blip>
+                          <a:stretch>
+                            <a:fillRect/>
+                          </a:stretch>
+                        </pic:blipFill>
+                        <pic:spPr>
+                          <a:xfrm>
+                            <a:off x="0" y="0"/>
+                            <a:ext cx="317500" cy="317500"/>
+                          </a:xfrm>
+                          <a:prstGeom prst="rect">
+                            <a:avLst/>
+                          </a:prstGeom>
+                        </pic:spPr>
+                      </pic:pic>
+                    </a:graphicData>
+                  </a:graphic>
+                </wp:inline>
+              </w:drawing>
+            </w:r>
           </w:p>
         </w:tc>
         <w:tc>
@@ -2409,6 +2879,13 @@
                 <w:szCs w:val="18"/>
               </w:rPr>
             </w:pPr>
+            <w:r>
+              <w:rPr>
+                <w:sz w:val="18"/>
+                <w:szCs w:val="18"/>
+              </w:rPr>
+              <w:t>Considero que tengo un dominio sólido gracias a los ramos Consultas de Bases de Datos y Programación de Base de Datos, donde adquirí experiencia creando rutinas y optimizando consultas de acuerdo con los requerimientos de proyectos.</w:t>
+            </w:r>
           </w:p>
         </w:tc>
       </w:tr>
@@ -2471,6 +2948,56 @@
                 <w:szCs w:val="18"/>
               </w:rPr>
             </w:pPr>
+            <w:r>
+              <w:rPr>
+                <w:b/>
+                <w:bCs/>
+                <w:noProof/>
+                <w:sz w:val="18"/>
+                <w:szCs w:val="18"/>
+              </w:rPr>
+              <w:drawing>
+                <wp:inline distT="0" distB="0" distL="0" distR="0" wp14:anchorId="0A5E1BB5" wp14:editId="5759B7F5">
+                  <wp:extent cx="317500" cy="317500"/>
+                  <wp:effectExtent l="0" t="0" r="0" b="6350"/>
+                  <wp:docPr id="2144534019" name="Gráfico 4" descr="Cerrar con relleno sólido"/>
+                  <wp:cNvGraphicFramePr>
+                    <a:graphicFrameLocks xmlns:a="http://schemas.openxmlformats.org/drawingml/2006/main" noChangeAspect="1"/>
+                  </wp:cNvGraphicFramePr>
+                  <a:graphic xmlns:a="http://schemas.openxmlformats.org/drawingml/2006/main">
+                    <a:graphicData uri="http://schemas.openxmlformats.org/drawingml/2006/picture">
+                      <pic:pic xmlns:pic="http://schemas.openxmlformats.org/drawingml/2006/picture">
+                        <pic:nvPicPr>
+                          <pic:cNvPr id="1743598495" name="Gráfico 1743598495" descr="Cerrar con relleno sólido"/>
+                          <pic:cNvPicPr/>
+                        </pic:nvPicPr>
+                        <pic:blipFill>
+                          <a:blip r:embed="rId11">
+                            <a:extLst>
+                              <a:ext uri="{96DAC541-7B7A-43D3-8B79-37D633B846F1}">
+                                <asvg:svgBlip xmlns:asvg="http://schemas.microsoft.com/office/drawing/2016/SVG/main" r:embed="rId12"/>
+                              </a:ext>
+                            </a:extLst>
+                          </a:blip>
+                          <a:stretch>
+                            <a:fillRect/>
+                          </a:stretch>
+                        </pic:blipFill>
+                        <pic:spPr>
+                          <a:xfrm>
+                            <a:off x="0" y="0"/>
+                            <a:ext cx="317500" cy="317500"/>
+                          </a:xfrm>
+                          <a:prstGeom prst="rect">
+                            <a:avLst/>
+                          </a:prstGeom>
+                        </pic:spPr>
+                      </pic:pic>
+                    </a:graphicData>
+                  </a:graphic>
+                </wp:inline>
+              </w:drawing>
+            </w:r>
           </w:p>
         </w:tc>
         <w:tc>
@@ -2537,6 +3064,13 @@
                 <w:szCs w:val="18"/>
               </w:rPr>
             </w:pPr>
+            <w:r>
+              <w:rPr>
+                <w:sz w:val="18"/>
+                <w:szCs w:val="18"/>
+              </w:rPr>
+              <w:t>A lo largo de ramos como Programación de Algoritmos, Programación Web y Desarrollo de Software de Escritorio, pude aplicar distintas técnicas y lenguajes de programación que me permiten enfrentar desafíos de diversa complejidad.</w:t>
+            </w:r>
           </w:p>
         </w:tc>
       </w:tr>
@@ -2563,7 +3097,15 @@
                 <w:sz w:val="18"/>
                 <w:szCs w:val="18"/>
               </w:rPr>
-              <w:t xml:space="preserve">Implementar soluciones sistémicas integrales para automatizar u optimizar procesos de negocio </w:t>
+              <w:t xml:space="preserve">Implementar soluciones sistémicas integrales para </w:t>
+            </w:r>
+            <w:r>
+              <w:rPr>
+                <w:sz w:val="18"/>
+                <w:szCs w:val="18"/>
+              </w:rPr>
+              <w:lastRenderedPageBreak/>
+              <w:t xml:space="preserve">automatizar u optimizar procesos de negocio </w:t>
             </w:r>
             <w:proofErr w:type="gramStart"/>
             <w:r>
@@ -2632,6 +3174,56 @@
                 <w:szCs w:val="18"/>
               </w:rPr>
             </w:pPr>
+            <w:r>
+              <w:rPr>
+                <w:b/>
+                <w:bCs/>
+                <w:noProof/>
+                <w:sz w:val="18"/>
+                <w:szCs w:val="18"/>
+              </w:rPr>
+              <w:drawing>
+                <wp:inline distT="0" distB="0" distL="0" distR="0" wp14:anchorId="18FBA52B" wp14:editId="08FC1174">
+                  <wp:extent cx="317500" cy="317500"/>
+                  <wp:effectExtent l="0" t="0" r="0" b="6350"/>
+                  <wp:docPr id="2066087374" name="Gráfico 4" descr="Cerrar con relleno sólido"/>
+                  <wp:cNvGraphicFramePr>
+                    <a:graphicFrameLocks xmlns:a="http://schemas.openxmlformats.org/drawingml/2006/main" noChangeAspect="1"/>
+                  </wp:cNvGraphicFramePr>
+                  <a:graphic xmlns:a="http://schemas.openxmlformats.org/drawingml/2006/main">
+                    <a:graphicData uri="http://schemas.openxmlformats.org/drawingml/2006/picture">
+                      <pic:pic xmlns:pic="http://schemas.openxmlformats.org/drawingml/2006/picture">
+                        <pic:nvPicPr>
+                          <pic:cNvPr id="1743598495" name="Gráfico 1743598495" descr="Cerrar con relleno sólido"/>
+                          <pic:cNvPicPr/>
+                        </pic:nvPicPr>
+                        <pic:blipFill>
+                          <a:blip r:embed="rId11">
+                            <a:extLst>
+                              <a:ext uri="{96DAC541-7B7A-43D3-8B79-37D633B846F1}">
+                                <asvg:svgBlip xmlns:asvg="http://schemas.microsoft.com/office/drawing/2016/SVG/main" r:embed="rId12"/>
+                              </a:ext>
+                            </a:extLst>
+                          </a:blip>
+                          <a:stretch>
+                            <a:fillRect/>
+                          </a:stretch>
+                        </pic:blipFill>
+                        <pic:spPr>
+                          <a:xfrm>
+                            <a:off x="0" y="0"/>
+                            <a:ext cx="317500" cy="317500"/>
+                          </a:xfrm>
+                          <a:prstGeom prst="rect">
+                            <a:avLst/>
+                          </a:prstGeom>
+                        </pic:spPr>
+                      </pic:pic>
+                    </a:graphicData>
+                  </a:graphic>
+                </wp:inline>
+              </w:drawing>
+            </w:r>
           </w:p>
         </w:tc>
         <w:tc>
@@ -2681,6 +3273,21 @@
                 <w:szCs w:val="18"/>
               </w:rPr>
             </w:pPr>
+            <w:r>
+              <w:rPr>
+                <w:sz w:val="18"/>
+                <w:szCs w:val="18"/>
+              </w:rPr>
+              <w:t xml:space="preserve">En ramos como BPM e Integración de Plataformas aprendí a diseñar soluciones </w:t>
+            </w:r>
+            <w:r>
+              <w:rPr>
+                <w:sz w:val="18"/>
+                <w:szCs w:val="18"/>
+              </w:rPr>
+              <w:lastRenderedPageBreak/>
+              <w:t>para la optimización de procesos, aunque aún me falta más práctica en escenarios reales que integren diferentes tecnologías a nivel empresarial.</w:t>
+            </w:r>
           </w:p>
         </w:tc>
       </w:tr>
@@ -2707,6 +3314,7 @@
                 <w:sz w:val="18"/>
                 <w:szCs w:val="18"/>
               </w:rPr>
+              <w:lastRenderedPageBreak/>
               <w:t>Resolver las vulnerabilidades sistémicas para asegurar que el software construido cumple las normas de seguridad exigidas por la industria.</w:t>
             </w:r>
           </w:p>
@@ -2760,6 +3368,56 @@
                 <w:szCs w:val="18"/>
               </w:rPr>
             </w:pPr>
+            <w:r>
+              <w:rPr>
+                <w:b/>
+                <w:bCs/>
+                <w:noProof/>
+                <w:sz w:val="18"/>
+                <w:szCs w:val="18"/>
+              </w:rPr>
+              <w:drawing>
+                <wp:inline distT="0" distB="0" distL="0" distR="0" wp14:anchorId="03537994" wp14:editId="346BD498">
+                  <wp:extent cx="317500" cy="317500"/>
+                  <wp:effectExtent l="0" t="0" r="0" b="6350"/>
+                  <wp:docPr id="1389392674" name="Gráfico 4" descr="Cerrar con relleno sólido"/>
+                  <wp:cNvGraphicFramePr>
+                    <a:graphicFrameLocks xmlns:a="http://schemas.openxmlformats.org/drawingml/2006/main" noChangeAspect="1"/>
+                  </wp:cNvGraphicFramePr>
+                  <a:graphic xmlns:a="http://schemas.openxmlformats.org/drawingml/2006/main">
+                    <a:graphicData uri="http://schemas.openxmlformats.org/drawingml/2006/picture">
+                      <pic:pic xmlns:pic="http://schemas.openxmlformats.org/drawingml/2006/picture">
+                        <pic:nvPicPr>
+                          <pic:cNvPr id="1743598495" name="Gráfico 1743598495" descr="Cerrar con relleno sólido"/>
+                          <pic:cNvPicPr/>
+                        </pic:nvPicPr>
+                        <pic:blipFill>
+                          <a:blip r:embed="rId11">
+                            <a:extLst>
+                              <a:ext uri="{96DAC541-7B7A-43D3-8B79-37D633B846F1}">
+                                <asvg:svgBlip xmlns:asvg="http://schemas.microsoft.com/office/drawing/2016/SVG/main" r:embed="rId12"/>
+                              </a:ext>
+                            </a:extLst>
+                          </a:blip>
+                          <a:stretch>
+                            <a:fillRect/>
+                          </a:stretch>
+                        </pic:blipFill>
+                        <pic:spPr>
+                          <a:xfrm>
+                            <a:off x="0" y="0"/>
+                            <a:ext cx="317500" cy="317500"/>
+                          </a:xfrm>
+                          <a:prstGeom prst="rect">
+                            <a:avLst/>
+                          </a:prstGeom>
+                        </pic:spPr>
+                      </pic:pic>
+                    </a:graphicData>
+                  </a:graphic>
+                </wp:inline>
+              </w:drawing>
+            </w:r>
           </w:p>
         </w:tc>
         <w:tc>
@@ -2809,6 +3467,13 @@
                 <w:szCs w:val="18"/>
               </w:rPr>
             </w:pPr>
+            <w:r>
+              <w:rPr>
+                <w:sz w:val="18"/>
+                <w:szCs w:val="18"/>
+              </w:rPr>
+              <w:t>En Seguridad en Sistemas Computacionales adquirí los fundamentos de seguridad, sin embargo, considero que me falta profundizar en la aplicación de medidas más avanzadas y específicas frente a vulnerabilidades en sistemas complejos.</w:t>
+            </w:r>
           </w:p>
         </w:tc>
       </w:tr>
@@ -2843,15 +3508,7 @@
                 <w:sz w:val="18"/>
                 <w:szCs w:val="18"/>
               </w:rPr>
-              <w:t>socio-</w:t>
-            </w:r>
-            <w:r>
-              <w:rPr>
-                <w:sz w:val="18"/>
-                <w:szCs w:val="18"/>
-              </w:rPr>
-              <w:lastRenderedPageBreak/>
-              <w:t>laborales</w:t>
+              <w:t>socio-laborales</w:t>
             </w:r>
             <w:proofErr w:type="gramEnd"/>
             <w:r>
@@ -2899,6 +3556,56 @@
                 <w:szCs w:val="18"/>
               </w:rPr>
             </w:pPr>
+            <w:r>
+              <w:rPr>
+                <w:b/>
+                <w:bCs/>
+                <w:noProof/>
+                <w:sz w:val="18"/>
+                <w:szCs w:val="18"/>
+              </w:rPr>
+              <w:drawing>
+                <wp:inline distT="0" distB="0" distL="0" distR="0" wp14:anchorId="7B720F1F" wp14:editId="61BB20B4">
+                  <wp:extent cx="317500" cy="317500"/>
+                  <wp:effectExtent l="0" t="0" r="0" b="6350"/>
+                  <wp:docPr id="420190290" name="Gráfico 4" descr="Cerrar con relleno sólido"/>
+                  <wp:cNvGraphicFramePr>
+                    <a:graphicFrameLocks xmlns:a="http://schemas.openxmlformats.org/drawingml/2006/main" noChangeAspect="1"/>
+                  </wp:cNvGraphicFramePr>
+                  <a:graphic xmlns:a="http://schemas.openxmlformats.org/drawingml/2006/main">
+                    <a:graphicData uri="http://schemas.openxmlformats.org/drawingml/2006/picture">
+                      <pic:pic xmlns:pic="http://schemas.openxmlformats.org/drawingml/2006/picture">
+                        <pic:nvPicPr>
+                          <pic:cNvPr id="1743598495" name="Gráfico 1743598495" descr="Cerrar con relleno sólido"/>
+                          <pic:cNvPicPr/>
+                        </pic:nvPicPr>
+                        <pic:blipFill>
+                          <a:blip r:embed="rId11">
+                            <a:extLst>
+                              <a:ext uri="{96DAC541-7B7A-43D3-8B79-37D633B846F1}">
+                                <asvg:svgBlip xmlns:asvg="http://schemas.microsoft.com/office/drawing/2016/SVG/main" r:embed="rId12"/>
+                              </a:ext>
+                            </a:extLst>
+                          </a:blip>
+                          <a:stretch>
+                            <a:fillRect/>
+                          </a:stretch>
+                        </pic:blipFill>
+                        <pic:spPr>
+                          <a:xfrm>
+                            <a:off x="0" y="0"/>
+                            <a:ext cx="317500" cy="317500"/>
+                          </a:xfrm>
+                          <a:prstGeom prst="rect">
+                            <a:avLst/>
+                          </a:prstGeom>
+                        </pic:spPr>
+                      </pic:pic>
+                    </a:graphicData>
+                  </a:graphic>
+                </wp:inline>
+              </w:drawing>
+            </w:r>
           </w:p>
         </w:tc>
         <w:tc>
@@ -2978,12 +3685,17 @@
             <w:pPr>
               <w:jc w:val="center"/>
               <w:rPr>
-                <w:i/>
-                <w:iCs/>
-                <w:sz w:val="18"/>
-                <w:szCs w:val="18"/>
-              </w:rPr>
-            </w:pPr>
+                <w:sz w:val="18"/>
+                <w:szCs w:val="18"/>
+              </w:rPr>
+            </w:pPr>
+            <w:r>
+              <w:rPr>
+                <w:sz w:val="18"/>
+                <w:szCs w:val="18"/>
+              </w:rPr>
+              <w:t>Los cursos Inglés Básico I y II y la práctica constante me permitieron desarrollar con seguridad este nivel, logrando una comunicación efectiva en contextos simples.</w:t>
+            </w:r>
           </w:p>
         </w:tc>
       </w:tr>
@@ -3010,7 +3722,6 @@
                 <w:sz w:val="18"/>
                 <w:szCs w:val="18"/>
               </w:rPr>
-              <w:lastRenderedPageBreak/>
               <w:t xml:space="preserve">Comunicarse de forma oral y escrita usando el idioma inglés en situaciones </w:t>
             </w:r>
             <w:proofErr w:type="gramStart"/>
@@ -3084,6 +3795,56 @@
                 <w:szCs w:val="18"/>
               </w:rPr>
             </w:pPr>
+            <w:r>
+              <w:rPr>
+                <w:b/>
+                <w:bCs/>
+                <w:noProof/>
+                <w:sz w:val="18"/>
+                <w:szCs w:val="18"/>
+              </w:rPr>
+              <w:drawing>
+                <wp:inline distT="0" distB="0" distL="0" distR="0" wp14:anchorId="28B76727" wp14:editId="1EFD0AA7">
+                  <wp:extent cx="317500" cy="317500"/>
+                  <wp:effectExtent l="0" t="0" r="0" b="6350"/>
+                  <wp:docPr id="1269062809" name="Gráfico 4" descr="Cerrar con relleno sólido"/>
+                  <wp:cNvGraphicFramePr>
+                    <a:graphicFrameLocks xmlns:a="http://schemas.openxmlformats.org/drawingml/2006/main" noChangeAspect="1"/>
+                  </wp:cNvGraphicFramePr>
+                  <a:graphic xmlns:a="http://schemas.openxmlformats.org/drawingml/2006/main">
+                    <a:graphicData uri="http://schemas.openxmlformats.org/drawingml/2006/picture">
+                      <pic:pic xmlns:pic="http://schemas.openxmlformats.org/drawingml/2006/picture">
+                        <pic:nvPicPr>
+                          <pic:cNvPr id="1743598495" name="Gráfico 1743598495" descr="Cerrar con relleno sólido"/>
+                          <pic:cNvPicPr/>
+                        </pic:nvPicPr>
+                        <pic:blipFill>
+                          <a:blip r:embed="rId11">
+                            <a:extLst>
+                              <a:ext uri="{96DAC541-7B7A-43D3-8B79-37D633B846F1}">
+                                <asvg:svgBlip xmlns:asvg="http://schemas.microsoft.com/office/drawing/2016/SVG/main" r:embed="rId12"/>
+                              </a:ext>
+                            </a:extLst>
+                          </a:blip>
+                          <a:stretch>
+                            <a:fillRect/>
+                          </a:stretch>
+                        </pic:blipFill>
+                        <pic:spPr>
+                          <a:xfrm>
+                            <a:off x="0" y="0"/>
+                            <a:ext cx="317500" cy="317500"/>
+                          </a:xfrm>
+                          <a:prstGeom prst="rect">
+                            <a:avLst/>
+                          </a:prstGeom>
+                        </pic:spPr>
+                      </pic:pic>
+                    </a:graphicData>
+                  </a:graphic>
+                </wp:inline>
+              </w:drawing>
+            </w:r>
           </w:p>
         </w:tc>
         <w:tc>
@@ -3146,12 +3907,17 @@
             <w:pPr>
               <w:jc w:val="center"/>
               <w:rPr>
-                <w:i/>
-                <w:iCs/>
-                <w:sz w:val="18"/>
-                <w:szCs w:val="18"/>
-              </w:rPr>
-            </w:pPr>
+                <w:sz w:val="18"/>
+                <w:szCs w:val="18"/>
+              </w:rPr>
+            </w:pPr>
+            <w:r>
+              <w:rPr>
+                <w:sz w:val="18"/>
+                <w:szCs w:val="18"/>
+              </w:rPr>
+              <w:t>Me ubico en alto dominio ya que puedo desenvolverme de manera fluida en contextos elementales, comprendiendo y produciendo mensajes con seguridad.</w:t>
+            </w:r>
           </w:p>
         </w:tc>
       </w:tr>
@@ -3251,6 +4017,56 @@
                 <w:szCs w:val="18"/>
               </w:rPr>
             </w:pPr>
+            <w:r>
+              <w:rPr>
+                <w:b/>
+                <w:bCs/>
+                <w:noProof/>
+                <w:sz w:val="18"/>
+                <w:szCs w:val="18"/>
+              </w:rPr>
+              <w:drawing>
+                <wp:inline distT="0" distB="0" distL="0" distR="0" wp14:anchorId="49557621" wp14:editId="6EA1ACAC">
+                  <wp:extent cx="317500" cy="317500"/>
+                  <wp:effectExtent l="0" t="0" r="0" b="6350"/>
+                  <wp:docPr id="559590542" name="Gráfico 4" descr="Cerrar con relleno sólido"/>
+                  <wp:cNvGraphicFramePr>
+                    <a:graphicFrameLocks xmlns:a="http://schemas.openxmlformats.org/drawingml/2006/main" noChangeAspect="1"/>
+                  </wp:cNvGraphicFramePr>
+                  <a:graphic xmlns:a="http://schemas.openxmlformats.org/drawingml/2006/main">
+                    <a:graphicData uri="http://schemas.openxmlformats.org/drawingml/2006/picture">
+                      <pic:pic xmlns:pic="http://schemas.openxmlformats.org/drawingml/2006/picture">
+                        <pic:nvPicPr>
+                          <pic:cNvPr id="1743598495" name="Gráfico 1743598495" descr="Cerrar con relleno sólido"/>
+                          <pic:cNvPicPr/>
+                        </pic:nvPicPr>
+                        <pic:blipFill>
+                          <a:blip r:embed="rId11">
+                            <a:extLst>
+                              <a:ext uri="{96DAC541-7B7A-43D3-8B79-37D633B846F1}">
+                                <asvg:svgBlip xmlns:asvg="http://schemas.microsoft.com/office/drawing/2016/SVG/main" r:embed="rId12"/>
+                              </a:ext>
+                            </a:extLst>
+                          </a:blip>
+                          <a:stretch>
+                            <a:fillRect/>
+                          </a:stretch>
+                        </pic:blipFill>
+                        <pic:spPr>
+                          <a:xfrm>
+                            <a:off x="0" y="0"/>
+                            <a:ext cx="317500" cy="317500"/>
+                          </a:xfrm>
+                          <a:prstGeom prst="rect">
+                            <a:avLst/>
+                          </a:prstGeom>
+                        </pic:spPr>
+                      </pic:pic>
+                    </a:graphicData>
+                  </a:graphic>
+                </wp:inline>
+              </w:drawing>
+            </w:r>
           </w:p>
         </w:tc>
         <w:tc>
@@ -3317,6 +4133,13 @@
                 <w:szCs w:val="18"/>
               </w:rPr>
             </w:pPr>
+            <w:r>
+              <w:rPr>
+                <w:sz w:val="18"/>
+                <w:szCs w:val="18"/>
+              </w:rPr>
+              <w:t>Escogí este nivel porque puedo mantener conversaciones y redactar textos de complejidad media, aunque todavía me falta ampliar vocabulario técnico especializado.</w:t>
+            </w:r>
           </w:p>
         </w:tc>
       </w:tr>
@@ -3433,6 +4256,56 @@
                 <w:szCs w:val="18"/>
               </w:rPr>
             </w:pPr>
+            <w:r>
+              <w:rPr>
+                <w:b/>
+                <w:bCs/>
+                <w:noProof/>
+                <w:sz w:val="18"/>
+                <w:szCs w:val="18"/>
+              </w:rPr>
+              <w:drawing>
+                <wp:inline distT="0" distB="0" distL="0" distR="0" wp14:anchorId="51C67651" wp14:editId="45B5D592">
+                  <wp:extent cx="317500" cy="317500"/>
+                  <wp:effectExtent l="0" t="0" r="0" b="6350"/>
+                  <wp:docPr id="498586089" name="Gráfico 4" descr="Cerrar con relleno sólido"/>
+                  <wp:cNvGraphicFramePr>
+                    <a:graphicFrameLocks xmlns:a="http://schemas.openxmlformats.org/drawingml/2006/main" noChangeAspect="1"/>
+                  </wp:cNvGraphicFramePr>
+                  <a:graphic xmlns:a="http://schemas.openxmlformats.org/drawingml/2006/main">
+                    <a:graphicData uri="http://schemas.openxmlformats.org/drawingml/2006/picture">
+                      <pic:pic xmlns:pic="http://schemas.openxmlformats.org/drawingml/2006/picture">
+                        <pic:nvPicPr>
+                          <pic:cNvPr id="1743598495" name="Gráfico 1743598495" descr="Cerrar con relleno sólido"/>
+                          <pic:cNvPicPr/>
+                        </pic:nvPicPr>
+                        <pic:blipFill>
+                          <a:blip r:embed="rId11">
+                            <a:extLst>
+                              <a:ext uri="{96DAC541-7B7A-43D3-8B79-37D633B846F1}">
+                                <asvg:svgBlip xmlns:asvg="http://schemas.microsoft.com/office/drawing/2016/SVG/main" r:embed="rId12"/>
+                              </a:ext>
+                            </a:extLst>
+                          </a:blip>
+                          <a:stretch>
+                            <a:fillRect/>
+                          </a:stretch>
+                        </pic:blipFill>
+                        <pic:spPr>
+                          <a:xfrm>
+                            <a:off x="0" y="0"/>
+                            <a:ext cx="317500" cy="317500"/>
+                          </a:xfrm>
+                          <a:prstGeom prst="rect">
+                            <a:avLst/>
+                          </a:prstGeom>
+                        </pic:spPr>
+                      </pic:pic>
+                    </a:graphicData>
+                  </a:graphic>
+                </wp:inline>
+              </w:drawing>
+            </w:r>
           </w:p>
         </w:tc>
         <w:tc>
@@ -3482,6 +4355,13 @@
                 <w:szCs w:val="18"/>
               </w:rPr>
             </w:pPr>
+            <w:r>
+              <w:rPr>
+                <w:sz w:val="18"/>
+                <w:szCs w:val="18"/>
+              </w:rPr>
+              <w:t>Considero este nivel porque manejo adecuadamente la comprensión y producción en inglés intermedio, pero aún necesito reforzar la fluidez y naturalidad en contextos más avanzados.</w:t>
+            </w:r>
           </w:p>
         </w:tc>
       </w:tr>
@@ -3507,12 +4387,12 @@
       </w:pPr>
     </w:p>
     <w:sectPr>
-      <w:headerReference w:type="even" r:id="rId11"/>
-      <w:headerReference w:type="default" r:id="rId12"/>
-      <w:footerReference w:type="even" r:id="rId13"/>
-      <w:footerReference w:type="default" r:id="rId14"/>
-      <w:headerReference w:type="first" r:id="rId15"/>
-      <w:footerReference w:type="first" r:id="rId16"/>
+      <w:headerReference w:type="even" r:id="rId13"/>
+      <w:headerReference w:type="default" r:id="rId14"/>
+      <w:footerReference w:type="even" r:id="rId15"/>
+      <w:footerReference w:type="default" r:id="rId16"/>
+      <w:headerReference w:type="first" r:id="rId17"/>
+      <w:footerReference w:type="first" r:id="rId18"/>
       <w:pgSz w:w="12240" w:h="15840" w:code="1"/>
       <w:pgMar w:top="1440" w:right="1077" w:bottom="1134" w:left="1077" w:header="567" w:footer="465" w:gutter="0"/>
       <w:pgNumType w:start="0"/>
@@ -4862,6 +5742,119 @@
     </w:lvl>
   </w:abstractNum>
   <w:abstractNum w:abstractNumId="5" w15:restartNumberingAfterBreak="0">
+    <w:nsid w:val="132E10BD"/>
+    <w:multiLevelType w:val="multilevel"/>
+    <w:tmpl w:val="BE6E2D06"/>
+    <w:lvl w:ilvl="0">
+      <w:start w:val="6"/>
+      <w:numFmt w:val="decimal"/>
+      <w:lvlText w:val="%1."/>
+      <w:lvlJc w:val="left"/>
+      <w:pPr>
+        <w:tabs>
+          <w:tab w:val="num" w:pos="720"/>
+        </w:tabs>
+        <w:ind w:left="720" w:hanging="360"/>
+      </w:pPr>
+    </w:lvl>
+    <w:lvl w:ilvl="1" w:tentative="1">
+      <w:start w:val="1"/>
+      <w:numFmt w:val="decimal"/>
+      <w:lvlText w:val="%2."/>
+      <w:lvlJc w:val="left"/>
+      <w:pPr>
+        <w:tabs>
+          <w:tab w:val="num" w:pos="1440"/>
+        </w:tabs>
+        <w:ind w:left="1440" w:hanging="360"/>
+      </w:pPr>
+    </w:lvl>
+    <w:lvl w:ilvl="2" w:tentative="1">
+      <w:start w:val="1"/>
+      <w:numFmt w:val="decimal"/>
+      <w:lvlText w:val="%3."/>
+      <w:lvlJc w:val="left"/>
+      <w:pPr>
+        <w:tabs>
+          <w:tab w:val="num" w:pos="2160"/>
+        </w:tabs>
+        <w:ind w:left="2160" w:hanging="360"/>
+      </w:pPr>
+    </w:lvl>
+    <w:lvl w:ilvl="3" w:tentative="1">
+      <w:start w:val="1"/>
+      <w:numFmt w:val="decimal"/>
+      <w:lvlText w:val="%4."/>
+      <w:lvlJc w:val="left"/>
+      <w:pPr>
+        <w:tabs>
+          <w:tab w:val="num" w:pos="2880"/>
+        </w:tabs>
+        <w:ind w:left="2880" w:hanging="360"/>
+      </w:pPr>
+    </w:lvl>
+    <w:lvl w:ilvl="4" w:tentative="1">
+      <w:start w:val="1"/>
+      <w:numFmt w:val="decimal"/>
+      <w:lvlText w:val="%5."/>
+      <w:lvlJc w:val="left"/>
+      <w:pPr>
+        <w:tabs>
+          <w:tab w:val="num" w:pos="3600"/>
+        </w:tabs>
+        <w:ind w:left="3600" w:hanging="360"/>
+      </w:pPr>
+    </w:lvl>
+    <w:lvl w:ilvl="5" w:tentative="1">
+      <w:start w:val="1"/>
+      <w:numFmt w:val="decimal"/>
+      <w:lvlText w:val="%6."/>
+      <w:lvlJc w:val="left"/>
+      <w:pPr>
+        <w:tabs>
+          <w:tab w:val="num" w:pos="4320"/>
+        </w:tabs>
+        <w:ind w:left="4320" w:hanging="360"/>
+      </w:pPr>
+    </w:lvl>
+    <w:lvl w:ilvl="6" w:tentative="1">
+      <w:start w:val="1"/>
+      <w:numFmt w:val="decimal"/>
+      <w:lvlText w:val="%7."/>
+      <w:lvlJc w:val="left"/>
+      <w:pPr>
+        <w:tabs>
+          <w:tab w:val="num" w:pos="5040"/>
+        </w:tabs>
+        <w:ind w:left="5040" w:hanging="360"/>
+      </w:pPr>
+    </w:lvl>
+    <w:lvl w:ilvl="7" w:tentative="1">
+      <w:start w:val="1"/>
+      <w:numFmt w:val="decimal"/>
+      <w:lvlText w:val="%8."/>
+      <w:lvlJc w:val="left"/>
+      <w:pPr>
+        <w:tabs>
+          <w:tab w:val="num" w:pos="5760"/>
+        </w:tabs>
+        <w:ind w:left="5760" w:hanging="360"/>
+      </w:pPr>
+    </w:lvl>
+    <w:lvl w:ilvl="8" w:tentative="1">
+      <w:start w:val="1"/>
+      <w:numFmt w:val="decimal"/>
+      <w:lvlText w:val="%9."/>
+      <w:lvlJc w:val="left"/>
+      <w:pPr>
+        <w:tabs>
+          <w:tab w:val="num" w:pos="6480"/>
+        </w:tabs>
+        <w:ind w:left="6480" w:hanging="360"/>
+      </w:pPr>
+    </w:lvl>
+  </w:abstractNum>
+  <w:abstractNum w:abstractNumId="6" w15:restartNumberingAfterBreak="0">
     <w:nsid w:val="14BB08B8"/>
     <w:multiLevelType w:val="hybridMultilevel"/>
     <w:tmpl w:val="73EEE79A"/>
@@ -4974,7 +5967,7 @@
       </w:rPr>
     </w:lvl>
   </w:abstractNum>
-  <w:abstractNum w:abstractNumId="6" w15:restartNumberingAfterBreak="0">
+  <w:abstractNum w:abstractNumId="7" w15:restartNumberingAfterBreak="0">
     <w:nsid w:val="17D912F3"/>
     <w:multiLevelType w:val="multilevel"/>
     <w:tmpl w:val="6B2E4928"/>
@@ -5123,7 +6116,7 @@
       </w:rPr>
     </w:lvl>
   </w:abstractNum>
-  <w:abstractNum w:abstractNumId="7" w15:restartNumberingAfterBreak="0">
+  <w:abstractNum w:abstractNumId="8" w15:restartNumberingAfterBreak="0">
     <w:nsid w:val="18791F54"/>
     <w:multiLevelType w:val="multilevel"/>
     <w:tmpl w:val="0CFC5F16"/>
@@ -5272,7 +6265,7 @@
       </w:rPr>
     </w:lvl>
   </w:abstractNum>
-  <w:abstractNum w:abstractNumId="8" w15:restartNumberingAfterBreak="0">
+  <w:abstractNum w:abstractNumId="9" w15:restartNumberingAfterBreak="0">
     <w:nsid w:val="189D6DAF"/>
     <w:multiLevelType w:val="hybridMultilevel"/>
     <w:tmpl w:val="4E185CEC"/>
@@ -5384,7 +6377,7 @@
       </w:rPr>
     </w:lvl>
   </w:abstractNum>
-  <w:abstractNum w:abstractNumId="9" w15:restartNumberingAfterBreak="0">
+  <w:abstractNum w:abstractNumId="10" w15:restartNumberingAfterBreak="0">
     <w:nsid w:val="1FB806D7"/>
     <w:multiLevelType w:val="hybridMultilevel"/>
     <w:tmpl w:val="7F1604D8"/>
@@ -5476,7 +6469,7 @@
       </w:pPr>
     </w:lvl>
   </w:abstractNum>
-  <w:abstractNum w:abstractNumId="10" w15:restartNumberingAfterBreak="0">
+  <w:abstractNum w:abstractNumId="11" w15:restartNumberingAfterBreak="0">
     <w:nsid w:val="20BF044C"/>
     <w:multiLevelType w:val="hybridMultilevel"/>
     <w:tmpl w:val="BBCC2A0C"/>
@@ -5565,7 +6558,7 @@
       </w:pPr>
     </w:lvl>
   </w:abstractNum>
-  <w:abstractNum w:abstractNumId="11" w15:restartNumberingAfterBreak="0">
+  <w:abstractNum w:abstractNumId="12" w15:restartNumberingAfterBreak="0">
     <w:nsid w:val="26DC0205"/>
     <w:multiLevelType w:val="hybridMultilevel"/>
     <w:tmpl w:val="3D0ECF16"/>
@@ -5678,7 +6671,7 @@
       </w:rPr>
     </w:lvl>
   </w:abstractNum>
-  <w:abstractNum w:abstractNumId="12" w15:restartNumberingAfterBreak="0">
+  <w:abstractNum w:abstractNumId="13" w15:restartNumberingAfterBreak="0">
     <w:nsid w:val="26FB1285"/>
     <w:multiLevelType w:val="hybridMultilevel"/>
     <w:tmpl w:val="17768D6C"/>
@@ -5767,7 +6760,7 @@
       </w:pPr>
     </w:lvl>
   </w:abstractNum>
-  <w:abstractNum w:abstractNumId="13" w15:restartNumberingAfterBreak="0">
+  <w:abstractNum w:abstractNumId="14" w15:restartNumberingAfterBreak="0">
     <w:nsid w:val="2B225FEE"/>
     <w:multiLevelType w:val="hybridMultilevel"/>
     <w:tmpl w:val="45005F9C"/>
@@ -5880,7 +6873,7 @@
       </w:rPr>
     </w:lvl>
   </w:abstractNum>
-  <w:abstractNum w:abstractNumId="14" w15:restartNumberingAfterBreak="0">
+  <w:abstractNum w:abstractNumId="15" w15:restartNumberingAfterBreak="0">
     <w:nsid w:val="2BB44D38"/>
     <w:multiLevelType w:val="hybridMultilevel"/>
     <w:tmpl w:val="20C6B6FC"/>
@@ -5993,7 +6986,7 @@
       </w:rPr>
     </w:lvl>
   </w:abstractNum>
-  <w:abstractNum w:abstractNumId="15" w15:restartNumberingAfterBreak="0">
+  <w:abstractNum w:abstractNumId="16" w15:restartNumberingAfterBreak="0">
     <w:nsid w:val="2D345837"/>
     <w:multiLevelType w:val="hybridMultilevel"/>
     <w:tmpl w:val="0DE203DE"/>
@@ -6106,7 +7099,120 @@
       </w:rPr>
     </w:lvl>
   </w:abstractNum>
-  <w:abstractNum w:abstractNumId="16" w15:restartNumberingAfterBreak="0">
+  <w:abstractNum w:abstractNumId="17" w15:restartNumberingAfterBreak="0">
+    <w:nsid w:val="2E5E057F"/>
+    <w:multiLevelType w:val="multilevel"/>
+    <w:tmpl w:val="1BEA637E"/>
+    <w:lvl w:ilvl="0">
+      <w:start w:val="7"/>
+      <w:numFmt w:val="decimal"/>
+      <w:lvlText w:val="%1."/>
+      <w:lvlJc w:val="left"/>
+      <w:pPr>
+        <w:tabs>
+          <w:tab w:val="num" w:pos="720"/>
+        </w:tabs>
+        <w:ind w:left="720" w:hanging="360"/>
+      </w:pPr>
+    </w:lvl>
+    <w:lvl w:ilvl="1" w:tentative="1">
+      <w:start w:val="1"/>
+      <w:numFmt w:val="decimal"/>
+      <w:lvlText w:val="%2."/>
+      <w:lvlJc w:val="left"/>
+      <w:pPr>
+        <w:tabs>
+          <w:tab w:val="num" w:pos="1440"/>
+        </w:tabs>
+        <w:ind w:left="1440" w:hanging="360"/>
+      </w:pPr>
+    </w:lvl>
+    <w:lvl w:ilvl="2" w:tentative="1">
+      <w:start w:val="1"/>
+      <w:numFmt w:val="decimal"/>
+      <w:lvlText w:val="%3."/>
+      <w:lvlJc w:val="left"/>
+      <w:pPr>
+        <w:tabs>
+          <w:tab w:val="num" w:pos="2160"/>
+        </w:tabs>
+        <w:ind w:left="2160" w:hanging="360"/>
+      </w:pPr>
+    </w:lvl>
+    <w:lvl w:ilvl="3" w:tentative="1">
+      <w:start w:val="1"/>
+      <w:numFmt w:val="decimal"/>
+      <w:lvlText w:val="%4."/>
+      <w:lvlJc w:val="left"/>
+      <w:pPr>
+        <w:tabs>
+          <w:tab w:val="num" w:pos="2880"/>
+        </w:tabs>
+        <w:ind w:left="2880" w:hanging="360"/>
+      </w:pPr>
+    </w:lvl>
+    <w:lvl w:ilvl="4" w:tentative="1">
+      <w:start w:val="1"/>
+      <w:numFmt w:val="decimal"/>
+      <w:lvlText w:val="%5."/>
+      <w:lvlJc w:val="left"/>
+      <w:pPr>
+        <w:tabs>
+          <w:tab w:val="num" w:pos="3600"/>
+        </w:tabs>
+        <w:ind w:left="3600" w:hanging="360"/>
+      </w:pPr>
+    </w:lvl>
+    <w:lvl w:ilvl="5" w:tentative="1">
+      <w:start w:val="1"/>
+      <w:numFmt w:val="decimal"/>
+      <w:lvlText w:val="%6."/>
+      <w:lvlJc w:val="left"/>
+      <w:pPr>
+        <w:tabs>
+          <w:tab w:val="num" w:pos="4320"/>
+        </w:tabs>
+        <w:ind w:left="4320" w:hanging="360"/>
+      </w:pPr>
+    </w:lvl>
+    <w:lvl w:ilvl="6" w:tentative="1">
+      <w:start w:val="1"/>
+      <w:numFmt w:val="decimal"/>
+      <w:lvlText w:val="%7."/>
+      <w:lvlJc w:val="left"/>
+      <w:pPr>
+        <w:tabs>
+          <w:tab w:val="num" w:pos="5040"/>
+        </w:tabs>
+        <w:ind w:left="5040" w:hanging="360"/>
+      </w:pPr>
+    </w:lvl>
+    <w:lvl w:ilvl="7" w:tentative="1">
+      <w:start w:val="1"/>
+      <w:numFmt w:val="decimal"/>
+      <w:lvlText w:val="%8."/>
+      <w:lvlJc w:val="left"/>
+      <w:pPr>
+        <w:tabs>
+          <w:tab w:val="num" w:pos="5760"/>
+        </w:tabs>
+        <w:ind w:left="5760" w:hanging="360"/>
+      </w:pPr>
+    </w:lvl>
+    <w:lvl w:ilvl="8" w:tentative="1">
+      <w:start w:val="1"/>
+      <w:numFmt w:val="decimal"/>
+      <w:lvlText w:val="%9."/>
+      <w:lvlJc w:val="left"/>
+      <w:pPr>
+        <w:tabs>
+          <w:tab w:val="num" w:pos="6480"/>
+        </w:tabs>
+        <w:ind w:left="6480" w:hanging="360"/>
+      </w:pPr>
+    </w:lvl>
+  </w:abstractNum>
+  <w:abstractNum w:abstractNumId="18" w15:restartNumberingAfterBreak="0">
     <w:nsid w:val="2FFD4C7F"/>
     <w:multiLevelType w:val="multilevel"/>
     <w:tmpl w:val="CAF0F936"/>
@@ -6227,7 +7333,7 @@
       </w:rPr>
     </w:lvl>
   </w:abstractNum>
-  <w:abstractNum w:abstractNumId="17" w15:restartNumberingAfterBreak="0">
+  <w:abstractNum w:abstractNumId="19" w15:restartNumberingAfterBreak="0">
     <w:nsid w:val="34CF2F87"/>
     <w:multiLevelType w:val="hybridMultilevel"/>
     <w:tmpl w:val="118C685A"/>
@@ -6340,7 +7446,7 @@
       </w:rPr>
     </w:lvl>
   </w:abstractNum>
-  <w:abstractNum w:abstractNumId="18" w15:restartNumberingAfterBreak="0">
+  <w:abstractNum w:abstractNumId="20" w15:restartNumberingAfterBreak="0">
     <w:nsid w:val="38357D52"/>
     <w:multiLevelType w:val="hybridMultilevel"/>
     <w:tmpl w:val="FEC43D04"/>
@@ -6426,7 +7532,7 @@
       </w:pPr>
     </w:lvl>
   </w:abstractNum>
-  <w:abstractNum w:abstractNumId="19" w15:restartNumberingAfterBreak="0">
+  <w:abstractNum w:abstractNumId="21" w15:restartNumberingAfterBreak="0">
     <w:nsid w:val="3B2D7969"/>
     <w:multiLevelType w:val="hybridMultilevel"/>
     <w:tmpl w:val="E232559C"/>
@@ -6539,7 +7645,7 @@
       </w:rPr>
     </w:lvl>
   </w:abstractNum>
-  <w:abstractNum w:abstractNumId="20" w15:restartNumberingAfterBreak="0">
+  <w:abstractNum w:abstractNumId="22" w15:restartNumberingAfterBreak="0">
     <w:nsid w:val="3BA86CEA"/>
     <w:multiLevelType w:val="hybridMultilevel"/>
     <w:tmpl w:val="9FE6ED10"/>
@@ -6652,7 +7758,7 @@
       </w:rPr>
     </w:lvl>
   </w:abstractNum>
-  <w:abstractNum w:abstractNumId="21" w15:restartNumberingAfterBreak="0">
+  <w:abstractNum w:abstractNumId="23" w15:restartNumberingAfterBreak="0">
     <w:nsid w:val="3F0F587D"/>
     <w:multiLevelType w:val="hybridMultilevel"/>
     <w:tmpl w:val="D99019EE"/>
@@ -6765,7 +7871,7 @@
       </w:rPr>
     </w:lvl>
   </w:abstractNum>
-  <w:abstractNum w:abstractNumId="22" w15:restartNumberingAfterBreak="0">
+  <w:abstractNum w:abstractNumId="24" w15:restartNumberingAfterBreak="0">
     <w:nsid w:val="44F11BDD"/>
     <w:multiLevelType w:val="hybridMultilevel"/>
     <w:tmpl w:val="3F5AF554"/>
@@ -6878,7 +7984,7 @@
       </w:rPr>
     </w:lvl>
   </w:abstractNum>
-  <w:abstractNum w:abstractNumId="23" w15:restartNumberingAfterBreak="0">
+  <w:abstractNum w:abstractNumId="25" w15:restartNumberingAfterBreak="0">
     <w:nsid w:val="4FE12D10"/>
     <w:multiLevelType w:val="hybridMultilevel"/>
     <w:tmpl w:val="1550181C"/>
@@ -6991,7 +8097,7 @@
       </w:rPr>
     </w:lvl>
   </w:abstractNum>
-  <w:abstractNum w:abstractNumId="24" w15:restartNumberingAfterBreak="0">
+  <w:abstractNum w:abstractNumId="26" w15:restartNumberingAfterBreak="0">
     <w:nsid w:val="50C131BC"/>
     <w:multiLevelType w:val="hybridMultilevel"/>
     <w:tmpl w:val="8FDC567E"/>
@@ -7104,7 +8210,7 @@
       </w:rPr>
     </w:lvl>
   </w:abstractNum>
-  <w:abstractNum w:abstractNumId="25" w15:restartNumberingAfterBreak="0">
+  <w:abstractNum w:abstractNumId="27" w15:restartNumberingAfterBreak="0">
     <w:nsid w:val="510E5C01"/>
     <w:multiLevelType w:val="multilevel"/>
     <w:tmpl w:val="BC9C1F48"/>
@@ -7217,7 +8323,7 @@
       </w:rPr>
     </w:lvl>
   </w:abstractNum>
-  <w:abstractNum w:abstractNumId="26" w15:restartNumberingAfterBreak="0">
+  <w:abstractNum w:abstractNumId="28" w15:restartNumberingAfterBreak="0">
     <w:nsid w:val="5C463542"/>
     <w:multiLevelType w:val="multilevel"/>
     <w:tmpl w:val="C3E4949E"/>
@@ -7366,7 +8472,7 @@
       </w:rPr>
     </w:lvl>
   </w:abstractNum>
-  <w:abstractNum w:abstractNumId="27" w15:restartNumberingAfterBreak="0">
+  <w:abstractNum w:abstractNumId="29" w15:restartNumberingAfterBreak="0">
     <w:nsid w:val="64E91BB3"/>
     <w:multiLevelType w:val="multilevel"/>
     <w:tmpl w:val="A672F762"/>
@@ -7515,7 +8621,7 @@
       </w:rPr>
     </w:lvl>
   </w:abstractNum>
-  <w:abstractNum w:abstractNumId="28" w15:restartNumberingAfterBreak="0">
+  <w:abstractNum w:abstractNumId="30" w15:restartNumberingAfterBreak="0">
     <w:nsid w:val="6ADA0051"/>
     <w:multiLevelType w:val="multilevel"/>
     <w:tmpl w:val="C806233A"/>
@@ -7664,7 +8770,7 @@
       </w:rPr>
     </w:lvl>
   </w:abstractNum>
-  <w:abstractNum w:abstractNumId="29" w15:restartNumberingAfterBreak="0">
+  <w:abstractNum w:abstractNumId="31" w15:restartNumberingAfterBreak="0">
     <w:nsid w:val="6BDB0362"/>
     <w:multiLevelType w:val="hybridMultilevel"/>
     <w:tmpl w:val="8106327E"/>
@@ -7753,7 +8859,7 @@
       </w:pPr>
     </w:lvl>
   </w:abstractNum>
-  <w:abstractNum w:abstractNumId="30" w15:restartNumberingAfterBreak="0">
+  <w:abstractNum w:abstractNumId="32" w15:restartNumberingAfterBreak="0">
     <w:nsid w:val="6F3C13F9"/>
     <w:multiLevelType w:val="hybridMultilevel"/>
     <w:tmpl w:val="B40CE148"/>
@@ -7866,7 +8972,7 @@
       </w:rPr>
     </w:lvl>
   </w:abstractNum>
-  <w:abstractNum w:abstractNumId="31" w15:restartNumberingAfterBreak="0">
+  <w:abstractNum w:abstractNumId="33" w15:restartNumberingAfterBreak="0">
     <w:nsid w:val="6F5F64B1"/>
     <w:multiLevelType w:val="hybridMultilevel"/>
     <w:tmpl w:val="999C60C0"/>
@@ -7955,7 +9061,7 @@
       </w:pPr>
     </w:lvl>
   </w:abstractNum>
-  <w:abstractNum w:abstractNumId="32" w15:restartNumberingAfterBreak="0">
+  <w:abstractNum w:abstractNumId="34" w15:restartNumberingAfterBreak="0">
     <w:nsid w:val="731E1176"/>
     <w:multiLevelType w:val="hybridMultilevel"/>
     <w:tmpl w:val="5846EECC"/>
@@ -8044,7 +9150,7 @@
       </w:pPr>
     </w:lvl>
   </w:abstractNum>
-  <w:abstractNum w:abstractNumId="33" w15:restartNumberingAfterBreak="0">
+  <w:abstractNum w:abstractNumId="35" w15:restartNumberingAfterBreak="0">
     <w:nsid w:val="74565F7A"/>
     <w:multiLevelType w:val="multilevel"/>
     <w:tmpl w:val="36B8B0EE"/>
@@ -8193,7 +9299,7 @@
       </w:rPr>
     </w:lvl>
   </w:abstractNum>
-  <w:abstractNum w:abstractNumId="34" w15:restartNumberingAfterBreak="0">
+  <w:abstractNum w:abstractNumId="36" w15:restartNumberingAfterBreak="0">
     <w:nsid w:val="74F525A0"/>
     <w:multiLevelType w:val="hybridMultilevel"/>
     <w:tmpl w:val="6E2889E8"/>
@@ -8306,7 +9412,7 @@
       </w:rPr>
     </w:lvl>
   </w:abstractNum>
-  <w:abstractNum w:abstractNumId="35" w15:restartNumberingAfterBreak="0">
+  <w:abstractNum w:abstractNumId="37" w15:restartNumberingAfterBreak="0">
     <w:nsid w:val="78261542"/>
     <w:multiLevelType w:val="hybridMultilevel"/>
     <w:tmpl w:val="93C21CAE"/>
@@ -8419,7 +9525,7 @@
       </w:rPr>
     </w:lvl>
   </w:abstractNum>
-  <w:abstractNum w:abstractNumId="36" w15:restartNumberingAfterBreak="0">
+  <w:abstractNum w:abstractNumId="38" w15:restartNumberingAfterBreak="0">
     <w:nsid w:val="7A044B22"/>
     <w:multiLevelType w:val="hybridMultilevel"/>
     <w:tmpl w:val="5D9A3082"/>
@@ -8532,7 +9638,7 @@
       </w:rPr>
     </w:lvl>
   </w:abstractNum>
-  <w:abstractNum w:abstractNumId="37" w15:restartNumberingAfterBreak="0">
+  <w:abstractNum w:abstractNumId="39" w15:restartNumberingAfterBreak="0">
     <w:nsid w:val="7AB36760"/>
     <w:multiLevelType w:val="hybridMultilevel"/>
     <w:tmpl w:val="2A60134C"/>
@@ -8618,7 +9724,7 @@
       </w:pPr>
     </w:lvl>
   </w:abstractNum>
-  <w:abstractNum w:abstractNumId="38" w15:restartNumberingAfterBreak="0">
+  <w:abstractNum w:abstractNumId="40" w15:restartNumberingAfterBreak="0">
     <w:nsid w:val="7B9B44FE"/>
     <w:multiLevelType w:val="multilevel"/>
     <w:tmpl w:val="06565EEA"/>
@@ -8767,7 +9873,7 @@
       </w:rPr>
     </w:lvl>
   </w:abstractNum>
-  <w:abstractNum w:abstractNumId="39" w15:restartNumberingAfterBreak="0">
+  <w:abstractNum w:abstractNumId="41" w15:restartNumberingAfterBreak="0">
     <w:nsid w:val="7DBB548A"/>
     <w:multiLevelType w:val="multilevel"/>
     <w:tmpl w:val="D5CA36FE"/>
@@ -8916,7 +10022,7 @@
       </w:rPr>
     </w:lvl>
   </w:abstractNum>
-  <w:abstractNum w:abstractNumId="40" w15:restartNumberingAfterBreak="0">
+  <w:abstractNum w:abstractNumId="42" w15:restartNumberingAfterBreak="0">
     <w:nsid w:val="7F291C01"/>
     <w:multiLevelType w:val="hybridMultilevel"/>
     <w:tmpl w:val="19B0EB20"/>
@@ -9033,124 +10139,130 @@
     <w:abstractNumId w:val="3"/>
   </w:num>
   <w:num w:numId="2" w16cid:durableId="1615595855">
-    <w:abstractNumId w:val="9"/>
+    <w:abstractNumId w:val="10"/>
   </w:num>
   <w:num w:numId="3" w16cid:durableId="999769756">
-    <w:abstractNumId w:val="13"/>
+    <w:abstractNumId w:val="14"/>
   </w:num>
   <w:num w:numId="4" w16cid:durableId="1098720770">
-    <w:abstractNumId w:val="29"/>
+    <w:abstractNumId w:val="31"/>
   </w:num>
   <w:num w:numId="5" w16cid:durableId="400980498">
-    <w:abstractNumId w:val="31"/>
+    <w:abstractNumId w:val="33"/>
   </w:num>
   <w:num w:numId="6" w16cid:durableId="1012487432">
     <w:abstractNumId w:val="4"/>
   </w:num>
   <w:num w:numId="7" w16cid:durableId="1433355453">
-    <w:abstractNumId w:val="12"/>
+    <w:abstractNumId w:val="13"/>
   </w:num>
   <w:num w:numId="8" w16cid:durableId="689725337">
-    <w:abstractNumId w:val="20"/>
+    <w:abstractNumId w:val="22"/>
   </w:num>
   <w:num w:numId="9" w16cid:durableId="1430005853">
-    <w:abstractNumId w:val="16"/>
+    <w:abstractNumId w:val="18"/>
   </w:num>
   <w:num w:numId="10" w16cid:durableId="312367279">
-    <w:abstractNumId w:val="10"/>
+    <w:abstractNumId w:val="11"/>
   </w:num>
   <w:num w:numId="11" w16cid:durableId="508525029">
-    <w:abstractNumId w:val="25"/>
+    <w:abstractNumId w:val="27"/>
   </w:num>
   <w:num w:numId="12" w16cid:durableId="181743328">
-    <w:abstractNumId w:val="36"/>
+    <w:abstractNumId w:val="38"/>
   </w:num>
   <w:num w:numId="13" w16cid:durableId="1235974290">
-    <w:abstractNumId w:val="30"/>
+    <w:abstractNumId w:val="32"/>
   </w:num>
   <w:num w:numId="14" w16cid:durableId="1591616544">
     <w:abstractNumId w:val="1"/>
   </w:num>
   <w:num w:numId="15" w16cid:durableId="768545580">
+    <w:abstractNumId w:val="39"/>
+  </w:num>
+  <w:num w:numId="16" w16cid:durableId="1617716237">
+    <w:abstractNumId w:val="24"/>
+  </w:num>
+  <w:num w:numId="17" w16cid:durableId="2018996237">
+    <w:abstractNumId w:val="20"/>
+  </w:num>
+  <w:num w:numId="18" w16cid:durableId="1419016199">
+    <w:abstractNumId w:val="34"/>
+  </w:num>
+  <w:num w:numId="19" w16cid:durableId="1507937837">
+    <w:abstractNumId w:val="12"/>
+  </w:num>
+  <w:num w:numId="20" w16cid:durableId="1384021782">
+    <w:abstractNumId w:val="42"/>
+  </w:num>
+  <w:num w:numId="21" w16cid:durableId="903368040">
     <w:abstractNumId w:val="37"/>
   </w:num>
-  <w:num w:numId="16" w16cid:durableId="1617716237">
-    <w:abstractNumId w:val="22"/>
-  </w:num>
-  <w:num w:numId="17" w16cid:durableId="2018996237">
-    <w:abstractNumId w:val="18"/>
-  </w:num>
-  <w:num w:numId="18" w16cid:durableId="1419016199">
-    <w:abstractNumId w:val="32"/>
-  </w:num>
-  <w:num w:numId="19" w16cid:durableId="1507937837">
-    <w:abstractNumId w:val="11"/>
-  </w:num>
-  <w:num w:numId="20" w16cid:durableId="1384021782">
-    <w:abstractNumId w:val="40"/>
-  </w:num>
-  <w:num w:numId="21" w16cid:durableId="903368040">
-    <w:abstractNumId w:val="35"/>
-  </w:num>
   <w:num w:numId="22" w16cid:durableId="578639344">
-    <w:abstractNumId w:val="14"/>
+    <w:abstractNumId w:val="15"/>
   </w:num>
   <w:num w:numId="23" w16cid:durableId="1390495761">
-    <w:abstractNumId w:val="15"/>
+    <w:abstractNumId w:val="16"/>
   </w:num>
   <w:num w:numId="24" w16cid:durableId="919410972">
-    <w:abstractNumId w:val="5"/>
+    <w:abstractNumId w:val="6"/>
   </w:num>
   <w:num w:numId="25" w16cid:durableId="323437539">
-    <w:abstractNumId w:val="17"/>
+    <w:abstractNumId w:val="19"/>
   </w:num>
   <w:num w:numId="26" w16cid:durableId="1212885053">
-    <w:abstractNumId w:val="21"/>
+    <w:abstractNumId w:val="23"/>
   </w:num>
   <w:num w:numId="27" w16cid:durableId="1061751049">
-    <w:abstractNumId w:val="24"/>
+    <w:abstractNumId w:val="26"/>
   </w:num>
   <w:num w:numId="28" w16cid:durableId="118687848">
     <w:abstractNumId w:val="0"/>
   </w:num>
   <w:num w:numId="29" w16cid:durableId="520970889">
-    <w:abstractNumId w:val="19"/>
+    <w:abstractNumId w:val="21"/>
   </w:num>
   <w:num w:numId="30" w16cid:durableId="1479568612">
-    <w:abstractNumId w:val="23"/>
+    <w:abstractNumId w:val="25"/>
   </w:num>
   <w:num w:numId="31" w16cid:durableId="2034959282">
     <w:abstractNumId w:val="2"/>
   </w:num>
   <w:num w:numId="32" w16cid:durableId="380060473">
+    <w:abstractNumId w:val="8"/>
+  </w:num>
+  <w:num w:numId="33" w16cid:durableId="1248609214">
+    <w:abstractNumId w:val="35"/>
+  </w:num>
+  <w:num w:numId="34" w16cid:durableId="199123743">
+    <w:abstractNumId w:val="41"/>
+  </w:num>
+  <w:num w:numId="35" w16cid:durableId="589242580">
     <w:abstractNumId w:val="7"/>
   </w:num>
-  <w:num w:numId="33" w16cid:durableId="1248609214">
-    <w:abstractNumId w:val="33"/>
-  </w:num>
-  <w:num w:numId="34" w16cid:durableId="199123743">
-    <w:abstractNumId w:val="39"/>
-  </w:num>
-  <w:num w:numId="35" w16cid:durableId="589242580">
-    <w:abstractNumId w:val="6"/>
-  </w:num>
   <w:num w:numId="36" w16cid:durableId="1050686962">
-    <w:abstractNumId w:val="26"/>
+    <w:abstractNumId w:val="28"/>
   </w:num>
   <w:num w:numId="37" w16cid:durableId="630861284">
-    <w:abstractNumId w:val="38"/>
+    <w:abstractNumId w:val="40"/>
   </w:num>
   <w:num w:numId="38" w16cid:durableId="892498035">
-    <w:abstractNumId w:val="28"/>
+    <w:abstractNumId w:val="30"/>
   </w:num>
   <w:num w:numId="39" w16cid:durableId="1798991082">
-    <w:abstractNumId w:val="27"/>
+    <w:abstractNumId w:val="29"/>
   </w:num>
   <w:num w:numId="40" w16cid:durableId="336731609">
-    <w:abstractNumId w:val="34"/>
+    <w:abstractNumId w:val="36"/>
   </w:num>
   <w:num w:numId="41" w16cid:durableId="1672222689">
-    <w:abstractNumId w:val="8"/>
+    <w:abstractNumId w:val="9"/>
+  </w:num>
+  <w:num w:numId="42" w16cid:durableId="1463188417">
+    <w:abstractNumId w:val="5"/>
+  </w:num>
+  <w:num w:numId="43" w16cid:durableId="756023956">
+    <w:abstractNumId w:val="17"/>
   </w:num>
   <w:numIdMacAtCleanup w:val="18"/>
 </w:numbering>
@@ -9623,7 +10735,6 @@
   <w:style w:type="character" w:default="1" w:styleId="Fuentedeprrafopredeter">
     <w:name w:val="Default Paragraph Font"/>
     <w:uiPriority w:val="1"/>
-    <w:semiHidden/>
     <w:unhideWhenUsed/>
   </w:style>
   <w:style w:type="table" w:default="1" w:styleId="Tablanormal">
@@ -11056,7 +12167,9 @@
 </file>
 
 <file path=customXml/item2.xml><?xml version="1.0" encoding="utf-8"?>
-<b:Sources xmlns:b="http://schemas.openxmlformats.org/officeDocument/2006/bibliography" xmlns="http://schemas.openxmlformats.org/officeDocument/2006/bibliography" SelectedStyle="\APASixthEditionOfficeOnline.xsl" StyleName="APA" Version="6"/>
+<p:properties xmlns:p="http://schemas.microsoft.com/office/2006/metadata/properties" xmlns:xsi="http://www.w3.org/2001/XMLSchema-instance" xmlns:pc="http://schemas.microsoft.com/office/infopath/2007/PartnerControls">
+  <documentManagement/>
+</p:properties>
 </file>
 
 <file path=customXml/item3.xml><?xml version="1.0" encoding="utf-8"?>
@@ -11069,9 +12182,7 @@
 </file>
 
 <file path=customXml/item4.xml><?xml version="1.0" encoding="utf-8"?>
-<p:properties xmlns:p="http://schemas.microsoft.com/office/2006/metadata/properties" xmlns:xsi="http://www.w3.org/2001/XMLSchema-instance" xmlns:pc="http://schemas.microsoft.com/office/infopath/2007/PartnerControls">
-  <documentManagement/>
-</p:properties>
+<b:Sources xmlns:b="http://schemas.openxmlformats.org/officeDocument/2006/bibliography" xmlns="http://schemas.openxmlformats.org/officeDocument/2006/bibliography" SelectedStyle="\APASixthEditionOfficeOnline.xsl" StyleName="APA" Version="6"/>
 </file>
 
 <file path=customXml/itemProps1.xml><?xml version="1.0" encoding="utf-8"?>
@@ -11093,9 +12204,10 @@
 </file>
 
 <file path=customXml/itemProps2.xml><?xml version="1.0" encoding="utf-8"?>
-<ds:datastoreItem xmlns:ds="http://schemas.openxmlformats.org/officeDocument/2006/customXml" ds:itemID="{6E8A10B9-B765-4F0B-A47F-7CB788CD8F65}">
+<ds:datastoreItem xmlns:ds="http://schemas.openxmlformats.org/officeDocument/2006/customXml" ds:itemID="{5F1783E3-BA1C-4CA3-8E32-C9B378BBED03}">
   <ds:schemaRefs>
-    <ds:schemaRef ds:uri="http://schemas.openxmlformats.org/officeDocument/2006/bibliography"/>
+    <ds:schemaRef ds:uri="http://schemas.microsoft.com/office/2006/metadata/properties"/>
+    <ds:schemaRef ds:uri="http://schemas.microsoft.com/office/infopath/2007/PartnerControls"/>
   </ds:schemaRefs>
 </ds:datastoreItem>
 </file>
@@ -11109,10 +12221,9 @@
 </file>
 
 <file path=customXml/itemProps4.xml><?xml version="1.0" encoding="utf-8"?>
-<ds:datastoreItem xmlns:ds="http://schemas.openxmlformats.org/officeDocument/2006/customXml" ds:itemID="{5F1783E3-BA1C-4CA3-8E32-C9B378BBED03}">
+<ds:datastoreItem xmlns:ds="http://schemas.openxmlformats.org/officeDocument/2006/customXml" ds:itemID="{6E8A10B9-B765-4F0B-A47F-7CB788CD8F65}">
   <ds:schemaRefs>
-    <ds:schemaRef ds:uri="http://schemas.microsoft.com/office/2006/metadata/properties"/>
-    <ds:schemaRef ds:uri="http://schemas.microsoft.com/office/infopath/2007/PartnerControls"/>
+    <ds:schemaRef ds:uri="http://schemas.openxmlformats.org/officeDocument/2006/bibliography"/>
   </ds:schemaRefs>
 </ds:datastoreItem>
 </file>
</xml_diff>

<commit_message>
se suben mockups del sistema
</commit_message>
<xml_diff>
--- a/Fase 1/Evidencias Individuales/Hinostroza_Cristal_1.1_APT122_AutoevaluacionCompetenciasFase1.docx
+++ b/Fase 1/Evidencias Individuales/Hinostroza_Cristal_1.1_APT122_AutoevaluacionCompetenciasFase1.docx
@@ -853,6 +853,15 @@
                 <w:szCs w:val="24"/>
               </w:rPr>
             </w:pPr>
+            <w:r>
+              <w:rPr>
+                <w:rFonts w:eastAsiaTheme="majorEastAsia"/>
+                <w:color w:val="767171" w:themeColor="background2" w:themeShade="80"/>
+                <w:sz w:val="24"/>
+                <w:szCs w:val="24"/>
+              </w:rPr>
+              <w:t>Cristal Esperanza Hinostroza Araya</w:t>
+            </w:r>
           </w:p>
         </w:tc>
       </w:tr>
@@ -10735,6 +10744,7 @@
   <w:style w:type="character" w:default="1" w:styleId="Fuentedeprrafopredeter">
     <w:name w:val="Default Paragraph Font"/>
     <w:uiPriority w:val="1"/>
+    <w:semiHidden/>
     <w:unhideWhenUsed/>
   </w:style>
   <w:style w:type="table" w:default="1" w:styleId="Tablanormal">
@@ -12167,9 +12177,7 @@
 </file>
 
 <file path=customXml/item2.xml><?xml version="1.0" encoding="utf-8"?>
-<p:properties xmlns:p="http://schemas.microsoft.com/office/2006/metadata/properties" xmlns:xsi="http://www.w3.org/2001/XMLSchema-instance" xmlns:pc="http://schemas.microsoft.com/office/infopath/2007/PartnerControls">
-  <documentManagement/>
-</p:properties>
+<b:Sources xmlns:b="http://schemas.openxmlformats.org/officeDocument/2006/bibliography" xmlns="http://schemas.openxmlformats.org/officeDocument/2006/bibliography" SelectedStyle="\APASixthEditionOfficeOnline.xsl" StyleName="APA" Version="6"/>
 </file>
 
 <file path=customXml/item3.xml><?xml version="1.0" encoding="utf-8"?>
@@ -12182,7 +12190,9 @@
 </file>
 
 <file path=customXml/item4.xml><?xml version="1.0" encoding="utf-8"?>
-<b:Sources xmlns:b="http://schemas.openxmlformats.org/officeDocument/2006/bibliography" xmlns="http://schemas.openxmlformats.org/officeDocument/2006/bibliography" SelectedStyle="\APASixthEditionOfficeOnline.xsl" StyleName="APA" Version="6"/>
+<p:properties xmlns:p="http://schemas.microsoft.com/office/2006/metadata/properties" xmlns:xsi="http://www.w3.org/2001/XMLSchema-instance" xmlns:pc="http://schemas.microsoft.com/office/infopath/2007/PartnerControls">
+  <documentManagement/>
+</p:properties>
 </file>
 
 <file path=customXml/itemProps1.xml><?xml version="1.0" encoding="utf-8"?>
@@ -12204,10 +12214,9 @@
 </file>
 
 <file path=customXml/itemProps2.xml><?xml version="1.0" encoding="utf-8"?>
-<ds:datastoreItem xmlns:ds="http://schemas.openxmlformats.org/officeDocument/2006/customXml" ds:itemID="{5F1783E3-BA1C-4CA3-8E32-C9B378BBED03}">
+<ds:datastoreItem xmlns:ds="http://schemas.openxmlformats.org/officeDocument/2006/customXml" ds:itemID="{6E8A10B9-B765-4F0B-A47F-7CB788CD8F65}">
   <ds:schemaRefs>
-    <ds:schemaRef ds:uri="http://schemas.microsoft.com/office/2006/metadata/properties"/>
-    <ds:schemaRef ds:uri="http://schemas.microsoft.com/office/infopath/2007/PartnerControls"/>
+    <ds:schemaRef ds:uri="http://schemas.openxmlformats.org/officeDocument/2006/bibliography"/>
   </ds:schemaRefs>
 </ds:datastoreItem>
 </file>
@@ -12221,9 +12230,10 @@
 </file>
 
 <file path=customXml/itemProps4.xml><?xml version="1.0" encoding="utf-8"?>
-<ds:datastoreItem xmlns:ds="http://schemas.openxmlformats.org/officeDocument/2006/customXml" ds:itemID="{6E8A10B9-B765-4F0B-A47F-7CB788CD8F65}">
+<ds:datastoreItem xmlns:ds="http://schemas.openxmlformats.org/officeDocument/2006/customXml" ds:itemID="{5F1783E3-BA1C-4CA3-8E32-C9B378BBED03}">
   <ds:schemaRefs>
-    <ds:schemaRef ds:uri="http://schemas.openxmlformats.org/officeDocument/2006/bibliography"/>
+    <ds:schemaRef ds:uri="http://schemas.microsoft.com/office/2006/metadata/properties"/>
+    <ds:schemaRef ds:uri="http://schemas.microsoft.com/office/infopath/2007/PartnerControls"/>
   </ds:schemaRefs>
 </ds:datastoreItem>
 </file>
</xml_diff>